<commit_message>
Final report and individual report update
</commit_message>
<xml_diff>
--- a/Final-Group-Project-Report/Final-Group-Project-Report.docx
+++ b/Final-Group-Project-Report/Final-Group-Project-Report.docx
@@ -434,20 +434,8 @@
           <w:sz w:val="40"/>
           <w:szCs w:val="40"/>
         </w:rPr>
-        <w:t xml:space="preserve"> </w:t>
-      </w:r>
-      <w:proofErr w:type="spellStart"/>
-      <w:r>
-        <w:rPr>
-          <w:rFonts w:ascii="Calibri" w:hAnsi="Calibri" w:cs="Calibri"/>
-          <w:b/>
-          <w:bCs/>
-          <w:sz w:val="40"/>
-          <w:szCs w:val="40"/>
-        </w:rPr>
-        <w:t>Padmanabha</w:t>
-      </w:r>
-      <w:proofErr w:type="spellEnd"/>
+        <w:t xml:space="preserve"> Padmanabha</w:t>
+      </w:r>
     </w:p>
     <w:p>
       <w:pPr>
@@ -1177,13 +1165,82 @@
               <w:lang w:val="en-IN" w:eastAsia="en-GB"/>
             </w:rPr>
           </w:pPr>
+          <w:hyperlink w:anchor="_Toc133845897" w:history="1">
+            <w:r>
+              <w:rPr>
+                <w:rStyle w:val="Hyperlink"/>
+                <w:noProof/>
+              </w:rPr>
+              <w:t>3.</w:t>
+            </w:r>
+            <w:r>
+              <w:rPr>
+                <w:rStyle w:val="Hyperlink"/>
+                <w:noProof/>
+              </w:rPr>
+              <w:t>5</w:t>
+            </w:r>
+            <w:r>
+              <w:rPr>
+                <w:rStyle w:val="Hyperlink"/>
+                <w:noProof/>
+              </w:rPr>
+              <w:t xml:space="preserve">. </w:t>
+            </w:r>
+            <w:r>
+              <w:rPr>
+                <w:rStyle w:val="Hyperlink"/>
+                <w:noProof/>
+              </w:rPr>
+              <w:t>Naïve Bayes</w:t>
+            </w:r>
+            <w:r>
+              <w:rPr>
+                <w:noProof/>
+                <w:webHidden/>
+              </w:rPr>
+              <w:tab/>
+              <w:t>7</w:t>
+            </w:r>
+          </w:hyperlink>
+        </w:p>
+        <w:p>
+          <w:pPr>
+            <w:pStyle w:val="TOC2"/>
+            <w:tabs>
+              <w:tab w:val="right" w:leader="dot" w:pos="9016"/>
+            </w:tabs>
+            <w:rPr>
+              <w:rFonts w:eastAsiaTheme="minorEastAsia" w:cstheme="minorBidi"/>
+              <w:b w:val="0"/>
+              <w:bCs w:val="0"/>
+              <w:noProof/>
+              <w:sz w:val="24"/>
+              <w:szCs w:val="24"/>
+              <w:lang w:val="en-IN" w:eastAsia="en-GB"/>
+            </w:rPr>
+          </w:pPr>
           <w:hyperlink w:anchor="_Toc133845898" w:history="1">
             <w:r>
               <w:rPr>
                 <w:rStyle w:val="Hyperlink"/>
                 <w:noProof/>
               </w:rPr>
-              <w:t>3.5. MLP Classifier</w:t>
+              <w:t>3.</w:t>
+            </w:r>
+            <w:r>
+              <w:rPr>
+                <w:rStyle w:val="Hyperlink"/>
+                <w:noProof/>
+              </w:rPr>
+              <w:t>6</w:t>
+            </w:r>
+            <w:r>
+              <w:rPr>
+                <w:rStyle w:val="Hyperlink"/>
+                <w:noProof/>
+              </w:rPr>
+              <w:t>. MLP Classifier</w:t>
             </w:r>
             <w:r>
               <w:rPr>
@@ -1257,7 +1314,21 @@
                 <w:rStyle w:val="Hyperlink"/>
                 <w:noProof/>
               </w:rPr>
-              <w:t>3.6. XGBoost Classifier</w:t>
+              <w:t>3.</w:t>
+            </w:r>
+            <w:r>
+              <w:rPr>
+                <w:rStyle w:val="Hyperlink"/>
+                <w:noProof/>
+              </w:rPr>
+              <w:t>7</w:t>
+            </w:r>
+            <w:r>
+              <w:rPr>
+                <w:rStyle w:val="Hyperlink"/>
+                <w:noProof/>
+              </w:rPr>
+              <w:t>. XGBoost Classifier</w:t>
             </w:r>
             <w:r>
               <w:rPr>
@@ -1265,47 +1336,7 @@
                 <w:webHidden/>
               </w:rPr>
               <w:tab/>
-            </w:r>
-            <w:r>
-              <w:rPr>
-                <w:noProof/>
-                <w:webHidden/>
-              </w:rPr>
-              <w:fldChar w:fldCharType="begin"/>
-            </w:r>
-            <w:r>
-              <w:rPr>
-                <w:noProof/>
-                <w:webHidden/>
-              </w:rPr>
-              <w:instrText xml:space="preserve"> PAGEREF _Toc133845899 \h </w:instrText>
-            </w:r>
-            <w:r>
-              <w:rPr>
-                <w:noProof/>
-                <w:webHidden/>
-              </w:rPr>
-            </w:r>
-            <w:r>
-              <w:rPr>
-                <w:noProof/>
-                <w:webHidden/>
-              </w:rPr>
-              <w:fldChar w:fldCharType="separate"/>
-            </w:r>
-            <w:r>
-              <w:rPr>
-                <w:noProof/>
-                <w:webHidden/>
-              </w:rPr>
-              <w:t>7</w:t>
-            </w:r>
-            <w:r>
-              <w:rPr>
-                <w:noProof/>
-                <w:webHidden/>
-              </w:rPr>
-              <w:fldChar w:fldCharType="end"/>
+              <w:t>8</w:t>
             </w:r>
           </w:hyperlink>
         </w:p>
@@ -2801,19 +2832,6 @@
         </w:p>
       </w:sdtContent>
     </w:sdt>
-    <w:p>
-      <w:pPr>
-        <w:pStyle w:val="NormalWeb"/>
-        <w:jc w:val="both"/>
-        <w:rPr>
-          <w:rFonts w:ascii="Calibri" w:hAnsi="Calibri" w:cs="Calibri"/>
-          <w:b/>
-          <w:bCs/>
-          <w:sz w:val="32"/>
-          <w:szCs w:val="32"/>
-        </w:rPr>
-      </w:pPr>
-    </w:p>
     <w:p>
       <w:pPr>
         <w:pStyle w:val="NormalWeb"/>
@@ -5221,10 +5239,105 @@
       <w:pPr>
         <w:pStyle w:val="Heading2"/>
       </w:pPr>
+      <w:r>
+        <w:lastRenderedPageBreak/>
+        <w:t>3.5. Naïve Bayes</w:t>
+      </w:r>
+    </w:p>
+    <w:p/>
+    <w:p>
+      <w:pPr>
+        <w:jc w:val="both"/>
+      </w:pPr>
+      <w:r>
+        <w:t>Naive Bayes is a popular classification algorithm used in machine learning. It is based on Bayes' theorem, which provides a way to calculate the probability of a hypothesis based on the probability of its evidence. In Naive Bayes, we assume that the predictors (also known as features or attributes) are conditionally independent given the class variable. This assumption simplifies the probability calculations and makes the algorithm computationally efficient.</w:t>
+      </w:r>
+    </w:p>
+    <w:p>
+      <w:pPr>
+        <w:jc w:val="both"/>
+      </w:pPr>
+    </w:p>
+    <w:p>
+      <w:pPr>
+        <w:jc w:val="both"/>
+      </w:pPr>
+      <w:r>
+        <w:t xml:space="preserve">The algorithm works by first training a model on a labeled dataset, where each instance in the dataset is labeled with its corresponding class. During training, the algorithm estimates the probabilities of each feature </w:t>
+      </w:r>
+      <w:proofErr w:type="gramStart"/>
+      <w:r>
+        <w:t>given</w:t>
+      </w:r>
+      <w:proofErr w:type="gramEnd"/>
+      <w:r>
+        <w:t xml:space="preserve"> each class. Then, when presented with a new instance, the algorithm calculates the probability of each class given the values of its features. The class with the highest probability is then assigned as the predicted class for </w:t>
+      </w:r>
+      <w:proofErr w:type="gramStart"/>
+      <w:r>
+        <w:t>the instance</w:t>
+      </w:r>
+      <w:proofErr w:type="gramEnd"/>
+      <w:r>
+        <w:t>.</w:t>
+      </w:r>
+    </w:p>
+    <w:p>
+      <w:pPr>
+        <w:jc w:val="both"/>
+      </w:pPr>
+    </w:p>
+    <w:p>
+      <w:pPr>
+        <w:jc w:val="both"/>
+      </w:pPr>
+      <w:r>
+        <w:t>Naive Bayes is particularly useful when working with high-dimensional datasets, where the number of features is large. It has also been shown to perform well even when the independence assumption is not strictly true, making it a robust and versatile algorithm.</w:t>
+      </w:r>
+    </w:p>
+    <w:p>
+      <w:pPr>
+        <w:jc w:val="both"/>
+      </w:pPr>
+    </w:p>
+    <w:p>
+      <w:pPr>
+        <w:rPr>
+          <w:rFonts w:ascii="Calibri" w:hAnsi="Calibri" w:cs="Calibri"/>
+          <w:b/>
+          <w:bCs/>
+          <w:sz w:val="32"/>
+          <w:szCs w:val="32"/>
+        </w:rPr>
+      </w:pPr>
+      <w:r>
+        <w:t>Overall, Naive Bayes is a simple yet effective classification algorithm that is widely used in various applications such as text classification, spam filtering, and sentiment analysis.</w:t>
+      </w:r>
+    </w:p>
+    <w:p>
+      <w:pPr>
+        <w:rPr>
+          <w:rFonts w:ascii="Calibri" w:hAnsi="Calibri" w:cs="Calibri"/>
+          <w:b/>
+          <w:bCs/>
+          <w:sz w:val="32"/>
+          <w:szCs w:val="32"/>
+        </w:rPr>
+      </w:pPr>
+    </w:p>
+    <w:p>
+      <w:pPr>
+        <w:pStyle w:val="Heading2"/>
+      </w:pPr>
       <w:bookmarkStart w:id="7" w:name="_Toc133845898"/>
       <w:r>
-        <w:lastRenderedPageBreak/>
-        <w:t>3.5. MLP Classifier</w:t>
+        <w:t>3.</w:t>
+      </w:r>
+      <w:r>
+        <w:t>6</w:t>
+      </w:r>
+      <w:r>
+        <w:t>. MLP Classifier</w:t>
       </w:r>
       <w:bookmarkEnd w:id="7"/>
     </w:p>
@@ -5334,6 +5447,7 @@
     </w:p>
     <w:p>
       <w:pPr>
+        <w:jc w:val="center"/>
         <w:rPr>
           <w:rFonts w:ascii="Calibri" w:hAnsi="Calibri" w:cs="Calibri"/>
           <w:b/>
@@ -5345,11 +5459,41 @@
     </w:p>
     <w:p>
       <w:pPr>
+        <w:jc w:val="center"/>
+        <w:rPr>
+          <w:rFonts w:ascii="Calibri" w:hAnsi="Calibri" w:cs="Calibri"/>
+          <w:b/>
+          <w:bCs/>
+          <w:sz w:val="32"/>
+          <w:szCs w:val="32"/>
+        </w:rPr>
+      </w:pPr>
+    </w:p>
+    <w:p>
+      <w:pPr>
+        <w:rPr>
+          <w:rFonts w:ascii="Calibri" w:hAnsi="Calibri" w:cs="Calibri"/>
+          <w:b/>
+          <w:bCs/>
+          <w:sz w:val="32"/>
+          <w:szCs w:val="32"/>
+        </w:rPr>
+      </w:pPr>
+    </w:p>
+    <w:p>
+      <w:pPr>
         <w:pStyle w:val="Heading2"/>
       </w:pPr>
       <w:bookmarkStart w:id="8" w:name="_Toc133845899"/>
       <w:r>
-        <w:t xml:space="preserve">3.6. </w:t>
+        <w:lastRenderedPageBreak/>
+        <w:t>3.</w:t>
+      </w:r>
+      <w:r>
+        <w:t>7</w:t>
+      </w:r>
+      <w:r>
+        <w:t xml:space="preserve">. </w:t>
       </w:r>
       <w:proofErr w:type="spellStart"/>
       <w:r>
@@ -5475,7 +5619,6 @@
       </w:pPr>
       <w:bookmarkStart w:id="9" w:name="_Toc133845900"/>
       <w:r>
-        <w:lastRenderedPageBreak/>
         <w:t>4. Experimental Setup</w:t>
       </w:r>
       <w:bookmarkEnd w:id="9"/>
@@ -5574,19 +5717,10 @@
       <w:pPr>
         <w:jc w:val="both"/>
       </w:pPr>
-    </w:p>
-    <w:p>
-      <w:pPr>
-        <w:jc w:val="both"/>
-      </w:pPr>
-      <w:r>
+      <w:r>
+        <w:lastRenderedPageBreak/>
         <w:t>All experiments were performed on a computer with an Intel Core i5 processor, 8 GB of RAM, and Python 3.11. The machine learning models were implemented using the scikit-learn library.</w:t>
       </w:r>
-    </w:p>
-    <w:p>
-      <w:pPr>
-        <w:pStyle w:val="Heading1"/>
-      </w:pPr>
     </w:p>
     <w:p>
       <w:pPr>
@@ -5689,45 +5823,45 @@
         <w:rPr>
           <w:noProof/>
         </w:rPr>
+        <w:t>The above picture summarizes the null values in the dataset. Where sunshine has maximum number of null values, followed by the Evaporation, Cloud3PM, Cloud9am.</w:t>
+      </w:r>
+    </w:p>
+    <w:p>
+      <w:pPr>
+        <w:pStyle w:val="Heading2"/>
+      </w:pPr>
+      <w:bookmarkStart w:id="12" w:name="_Toc133845903"/>
+      <w:r>
+        <w:t>5.2</w:t>
+      </w:r>
+      <w:r>
+        <w:t>.1</w:t>
+      </w:r>
+      <w:r>
+        <w:t>. Categorical Variables Plot</w:t>
+      </w:r>
+      <w:bookmarkEnd w:id="12"/>
+    </w:p>
+    <w:p>
+      <w:pPr>
+        <w:rPr>
+          <w:noProof/>
+        </w:rPr>
+      </w:pPr>
+    </w:p>
+    <w:p>
+      <w:pPr>
+        <w:rPr>
+          <w:noProof/>
+        </w:rPr>
+      </w:pPr>
+      <w:r>
+        <w:rPr>
+          <w:noProof/>
+        </w:rPr>
         <w:lastRenderedPageBreak/>
-        <w:t>The above picture summarizes the null values in the dataset. Where sunshine has maximum number of null values, followed by the Evaporation, Cloud3PM, Cloud9am.</w:t>
-      </w:r>
-    </w:p>
-    <w:p>
-      <w:pPr>
-        <w:pStyle w:val="Heading2"/>
-      </w:pPr>
-      <w:bookmarkStart w:id="12" w:name="_Toc133845903"/>
-      <w:r>
-        <w:t>5.2</w:t>
-      </w:r>
-      <w:r>
-        <w:t>.1</w:t>
-      </w:r>
-      <w:r>
-        <w:t>. Categorical Variables Plot</w:t>
-      </w:r>
-      <w:bookmarkEnd w:id="12"/>
-    </w:p>
-    <w:p>
-      <w:pPr>
-        <w:rPr>
-          <w:noProof/>
-        </w:rPr>
-      </w:pPr>
-    </w:p>
-    <w:p>
-      <w:pPr>
-        <w:rPr>
-          <w:noProof/>
-        </w:rPr>
-      </w:pPr>
-      <w:r>
-        <w:rPr>
-          <w:noProof/>
-        </w:rPr>
         <w:drawing>
-          <wp:inline distT="0" distB="0" distL="0" distR="0" wp14:anchorId="6B276535" wp14:editId="72F66991">
+          <wp:inline distT="0" distB="0" distL="0" distR="0" wp14:anchorId="6B276535" wp14:editId="2AAA660E">
             <wp:extent cx="4819650" cy="4495800"/>
             <wp:effectExtent l="0" t="0" r="0" b="0"/>
             <wp:docPr id="1060137660" name="Picture 1" descr="Chart, bar chart&#10;&#10;Description automatically generated"/>
@@ -5879,23 +6013,23 @@
         <w:rPr>
           <w:noProof/>
         </w:rPr>
+        <w:t>From the chi-square test, we can see that the p-value for all the categorical variables is less than 0.05, which shows the variables are significant.</w:t>
+      </w:r>
+    </w:p>
+    <w:p>
+      <w:pPr>
+        <w:rPr>
+          <w:noProof/>
+        </w:rPr>
+      </w:pPr>
+    </w:p>
+    <w:p>
+      <w:pPr>
+        <w:pStyle w:val="Heading2"/>
+      </w:pPr>
+      <w:bookmarkStart w:id="13" w:name="_Toc133845904"/>
+      <w:r>
         <w:lastRenderedPageBreak/>
-        <w:t>From the chi-square test, we can see that the p-value for all the categorical variables is less than 0.05, which shows the variables are significant.</w:t>
-      </w:r>
-    </w:p>
-    <w:p>
-      <w:pPr>
-        <w:rPr>
-          <w:noProof/>
-        </w:rPr>
-      </w:pPr>
-    </w:p>
-    <w:p>
-      <w:pPr>
-        <w:pStyle w:val="Heading2"/>
-      </w:pPr>
-      <w:bookmarkStart w:id="13" w:name="_Toc133845904"/>
-      <w:r>
         <w:t>5.2</w:t>
       </w:r>
       <w:r>
@@ -5990,7 +6124,6 @@
         <w:rPr>
           <w:noProof/>
         </w:rPr>
-        <w:lastRenderedPageBreak/>
         <w:drawing>
           <wp:inline distT="0" distB="0" distL="0" distR="0" wp14:anchorId="54667371" wp14:editId="79679967">
             <wp:extent cx="5781675" cy="314325"/>
@@ -6060,6 +6193,7 @@
       </w:pPr>
       <w:bookmarkStart w:id="14" w:name="_Toc133845905"/>
       <w:r>
+        <w:lastRenderedPageBreak/>
         <w:t>5.2</w:t>
       </w:r>
       <w:r>
@@ -6346,6 +6480,39 @@
     </w:p>
     <w:p>
       <w:pPr>
+        <w:rPr>
+          <w:rFonts w:ascii="Calibri" w:hAnsi="Calibri" w:cs="Calibri"/>
+          <w:b/>
+          <w:bCs/>
+          <w:sz w:val="32"/>
+          <w:szCs w:val="32"/>
+        </w:rPr>
+      </w:pPr>
+    </w:p>
+    <w:p>
+      <w:pPr>
+        <w:rPr>
+          <w:rFonts w:ascii="Calibri" w:hAnsi="Calibri" w:cs="Calibri"/>
+          <w:b/>
+          <w:bCs/>
+          <w:sz w:val="32"/>
+          <w:szCs w:val="32"/>
+        </w:rPr>
+      </w:pPr>
+    </w:p>
+    <w:p>
+      <w:pPr>
+        <w:rPr>
+          <w:rFonts w:ascii="Calibri" w:hAnsi="Calibri" w:cs="Calibri"/>
+          <w:b/>
+          <w:bCs/>
+          <w:sz w:val="32"/>
+          <w:szCs w:val="32"/>
+        </w:rPr>
+      </w:pPr>
+    </w:p>
+    <w:p>
+      <w:pPr>
         <w:pStyle w:val="Heading2"/>
       </w:pPr>
       <w:bookmarkStart w:id="15" w:name="_Toc133845906"/>
@@ -7353,11 +7520,26 @@
     </w:p>
     <w:p>
       <w:pPr>
+        <w:rPr>
+          <w:noProof/>
+        </w:rPr>
+      </w:pPr>
+    </w:p>
+    <w:p>
+      <w:pPr>
+        <w:rPr>
+          <w:noProof/>
+        </w:rPr>
+      </w:pPr>
+    </w:p>
+    <w:p>
+      <w:pPr>
         <w:pStyle w:val="Heading2"/>
         <w:ind w:firstLine="720"/>
       </w:pPr>
       <w:bookmarkStart w:id="22" w:name="_Toc133845913"/>
       <w:r>
+        <w:lastRenderedPageBreak/>
         <w:t>5.3.7. XG Boost</w:t>
       </w:r>
       <w:bookmarkEnd w:id="22"/>
@@ -7380,7 +7562,6 @@
         <w:rPr>
           <w:noProof/>
         </w:rPr>
-        <w:lastRenderedPageBreak/>
         <w:drawing>
           <wp:inline distT="0" distB="0" distL="0" distR="0" wp14:anchorId="6537D93E" wp14:editId="2A961730">
             <wp:extent cx="2061364" cy="1546138"/>
@@ -7732,7 +7913,6 @@
       </w:pPr>
       <w:bookmarkStart w:id="24" w:name="_Toc133845915"/>
       <w:r>
-        <w:lastRenderedPageBreak/>
         <w:t>5.4. Principal Component Analysis</w:t>
       </w:r>
       <w:bookmarkEnd w:id="24"/>
@@ -7900,7 +8080,11 @@
     <w:p/>
     <w:p>
       <w:r>
-        <w:t>The results of the cross-validation indicate that the model had an average accuracy of 0.865 with a standard deviation of 0.007, which suggests that the model's performance is consistent across the different folds of the cross-validation process. These results demonstrate that the K-Nearest Neighbors Classifier algorithm is a suitable choice for this classification problem.</w:t>
+        <w:t xml:space="preserve">The results of the cross-validation indicate that the model had an average accuracy of 0.865 with a standard deviation of 0.007, which suggests that the model's performance is consistent across the different folds of the cross-validation process. These results </w:t>
+      </w:r>
+      <w:r>
+        <w:lastRenderedPageBreak/>
+        <w:t>demonstrate that the K-Nearest Neighbors Classifier algorithm is a suitable choice for this classification problem.</w:t>
       </w:r>
     </w:p>
     <w:p>
@@ -7909,7 +8093,6 @@
       </w:pPr>
       <w:bookmarkStart w:id="26" w:name="_Toc133845917"/>
       <w:r>
-        <w:lastRenderedPageBreak/>
         <w:t>6. Summary and Conclusions</w:t>
       </w:r>
       <w:bookmarkEnd w:id="26"/>

</xml_diff>